<commit_message>
criação da primeira parte de Arquivos Fatos
</commit_message>
<xml_diff>
--- a/escopo.docx
+++ b/escopo.docx
@@ -788,29 +788,7 @@
           <w:sz w:val="20"/>
           <w:szCs w:val="20"/>
         </w:rPr>
-        <w:t>['chegadas'</w:t>
-      </w:r>
-      <w:proofErr w:type="gramStart"/>
-      <w:r>
-        <w:rPr>
-          <w:rFonts w:ascii="Times New Roman" w:hAnsi="Times New Roman" w:cs="Times New Roman"/>
-          <w:b/>
-          <w:bCs/>
-          <w:sz w:val="20"/>
-          <w:szCs w:val="20"/>
-        </w:rPr>
-        <w:t>].sum</w:t>
-      </w:r>
-      <w:proofErr w:type="gramEnd"/>
-      <w:r>
-        <w:rPr>
-          <w:rFonts w:ascii="Times New Roman" w:hAnsi="Times New Roman" w:cs="Times New Roman"/>
-          <w:b/>
-          <w:bCs/>
-          <w:sz w:val="20"/>
-          <w:szCs w:val="20"/>
-        </w:rPr>
-        <w:t>()) para ver se o dado parece razoável.​</w:t>
+        <w:t>['chegadas'].sum()) para ver se o dado parece razoável.​</w:t>
       </w:r>
     </w:p>
     <w:p>
@@ -935,6 +913,140 @@
           <w:szCs w:val="20"/>
         </w:rPr>
       </w:pPr>
+      <w:r>
+        <w:rPr>
+          <w:rFonts w:ascii="Times New Roman" w:hAnsi="Times New Roman" w:cs="Times New Roman"/>
+          <w:sz w:val="20"/>
+          <w:szCs w:val="20"/>
+        </w:rPr>
+        <w:br w:type="page"/>
+      </w:r>
+    </w:p>
+    <w:p>
+      <w:pPr>
+        <w:rPr>
+          <w:rFonts w:ascii="Times New Roman" w:hAnsi="Times New Roman" w:cs="Times New Roman"/>
+          <w:sz w:val="20"/>
+          <w:szCs w:val="20"/>
+        </w:rPr>
+      </w:pPr>
+      <w:r>
+        <w:rPr>
+          <w:rFonts w:ascii="Times New Roman" w:hAnsi="Times New Roman" w:cs="Times New Roman"/>
+          <w:sz w:val="20"/>
+          <w:szCs w:val="20"/>
+        </w:rPr>
+        <w:lastRenderedPageBreak/>
+        <w:t>1. Somar e agrupar chegadas</w:t>
+      </w:r>
+      <w:r>
+        <w:rPr>
+          <w:rFonts w:ascii="Times New Roman" w:hAnsi="Times New Roman" w:cs="Times New Roman"/>
+          <w:sz w:val="20"/>
+          <w:szCs w:val="20"/>
+        </w:rPr>
+        <w:br/>
+        <w:t>Ler todos os arquivos já tratados da </w:t>
+      </w:r>
+      <w:proofErr w:type="spellStart"/>
+      <w:r>
+        <w:rPr>
+          <w:rFonts w:ascii="Times New Roman" w:hAnsi="Times New Roman" w:cs="Times New Roman"/>
+          <w:sz w:val="20"/>
+          <w:szCs w:val="20"/>
+        </w:rPr>
+        <w:t>camada_stage</w:t>
+      </w:r>
+      <w:proofErr w:type="spellEnd"/>
+      <w:r>
+        <w:rPr>
+          <w:rFonts w:ascii="Times New Roman" w:hAnsi="Times New Roman" w:cs="Times New Roman"/>
+          <w:sz w:val="20"/>
+          <w:szCs w:val="20"/>
+        </w:rPr>
+        <w:t xml:space="preserve"> e concatenar em um único </w:t>
+      </w:r>
+      <w:proofErr w:type="spellStart"/>
+      <w:r>
+        <w:rPr>
+          <w:rFonts w:ascii="Times New Roman" w:hAnsi="Times New Roman" w:cs="Times New Roman"/>
+          <w:sz w:val="20"/>
+          <w:szCs w:val="20"/>
+        </w:rPr>
+        <w:t>DataFrame</w:t>
+      </w:r>
+      <w:proofErr w:type="spellEnd"/>
+      <w:r>
+        <w:rPr>
+          <w:rFonts w:ascii="Times New Roman" w:hAnsi="Times New Roman" w:cs="Times New Roman"/>
+          <w:sz w:val="20"/>
+          <w:szCs w:val="20"/>
+        </w:rPr>
+        <w:t>.</w:t>
+      </w:r>
+      <w:r>
+        <w:rPr>
+          <w:rFonts w:ascii="Times New Roman" w:hAnsi="Times New Roman" w:cs="Times New Roman"/>
+          <w:sz w:val="20"/>
+          <w:szCs w:val="20"/>
+        </w:rPr>
+        <w:br/>
+        <w:t>Criar funções para:</w:t>
+      </w:r>
+      <w:r>
+        <w:rPr>
+          <w:rFonts w:ascii="Times New Roman" w:hAnsi="Times New Roman" w:cs="Times New Roman"/>
+          <w:sz w:val="20"/>
+          <w:szCs w:val="20"/>
+        </w:rPr>
+        <w:br/>
+        <w:t>Somar chegadas por ano.</w:t>
+      </w:r>
+      <w:r>
+        <w:rPr>
+          <w:rFonts w:ascii="Times New Roman" w:hAnsi="Times New Roman" w:cs="Times New Roman"/>
+          <w:sz w:val="20"/>
+          <w:szCs w:val="20"/>
+        </w:rPr>
+        <w:br/>
+        <w:t>Somar chegadas por país e ano.</w:t>
+      </w:r>
+      <w:r>
+        <w:rPr>
+          <w:rFonts w:ascii="Times New Roman" w:hAnsi="Times New Roman" w:cs="Times New Roman"/>
+          <w:sz w:val="20"/>
+          <w:szCs w:val="20"/>
+        </w:rPr>
+        <w:br/>
+        <w:t>Somar chegadas por UF e ano.</w:t>
+      </w:r>
+      <w:r>
+        <w:rPr>
+          <w:rFonts w:ascii="Times New Roman" w:hAnsi="Times New Roman" w:cs="Times New Roman"/>
+          <w:sz w:val="20"/>
+          <w:szCs w:val="20"/>
+        </w:rPr>
+        <w:br/>
+        <w:t xml:space="preserve">Salvar cada resultado em </w:t>
+      </w:r>
+      <w:proofErr w:type="spellStart"/>
+      <w:r>
+        <w:rPr>
+          <w:rFonts w:ascii="Times New Roman" w:hAnsi="Times New Roman" w:cs="Times New Roman"/>
+          <w:sz w:val="20"/>
+          <w:szCs w:val="20"/>
+        </w:rPr>
+        <w:t>CSVs</w:t>
+      </w:r>
+      <w:proofErr w:type="spellEnd"/>
+      <w:r>
+        <w:rPr>
+          <w:rFonts w:ascii="Times New Roman" w:hAnsi="Times New Roman" w:cs="Times New Roman"/>
+          <w:sz w:val="20"/>
+          <w:szCs w:val="20"/>
+        </w:rPr>
+        <w:t xml:space="preserve"> separados em uma pasta camada_final (ex.: fato_chegadas_ano.csv, fato_chegadas_pais_ano.csv).​</w:t>
+      </w:r>
     </w:p>
     <w:sectPr>
       <w:pgSz w:w="11906" w:h="16838"/>
@@ -5019,4 +5131,16 @@
     </a:ext>
   </a:extLst>
 </a:theme>
+</file>
+
+<file path=customXml/item1.xml><?xml version="1.0" encoding="utf-8"?>
+<b:Sources xmlns:b="http://schemas.openxmlformats.org/officeDocument/2006/bibliography" xmlns="http://schemas.openxmlformats.org/officeDocument/2006/bibliography" SelectedStyle="\APASixthEditionOfficeOnline.xsl" StyleName="APA" Version="6"/>
+</file>
+
+<file path=customXml/itemProps1.xml><?xml version="1.0" encoding="utf-8"?>
+<ds:datastoreItem xmlns:ds="http://schemas.openxmlformats.org/officeDocument/2006/customXml" ds:itemID="{69151F66-1FA9-4DAE-B45C-5B061BF3B97A}">
+  <ds:schemaRefs>
+    <ds:schemaRef ds:uri="http://schemas.openxmlformats.org/officeDocument/2006/bibliography"/>
+  </ds:schemaRefs>
+</ds:datastoreItem>
 </file>
</xml_diff>